<commit_message>
added some graphs, fixed which model was being used for graphs
</commit_message>
<xml_diff>
--- a/Plots/graphs.docx
+++ b/Plots/graphs.docx
@@ -5,6 +5,306 @@
     <w:p>
       <w:bookmarkStart w:id="0" w:name="_GoBack"/>
       <w:bookmarkEnd w:id="0"/>
+      <w:r>
+        <w:rPr>
+          <w:noProof/>
+        </w:rPr>
+        <w:drawing>
+          <wp:anchor distT="0" distB="0" distL="114300" distR="114300" simplePos="0" relativeHeight="251658240" behindDoc="0" locked="0" layoutInCell="1" allowOverlap="1">
+            <wp:simplePos x="0" y="0"/>
+            <wp:positionH relativeFrom="column">
+              <wp:posOffset>600596</wp:posOffset>
+            </wp:positionH>
+            <wp:positionV relativeFrom="paragraph">
+              <wp:posOffset>4332605</wp:posOffset>
+            </wp:positionV>
+            <wp:extent cx="5137785" cy="3075305"/>
+            <wp:effectExtent l="0" t="0" r="5715" b="0"/>
+            <wp:wrapSquare wrapText="bothSides"/>
+            <wp:docPr id="6" name="Picture 6" descr="A screenshot of a cell phone&#10;&#10;Description generated with high confidence"/>
+            <wp:cNvGraphicFramePr>
+              <a:graphicFrameLocks xmlns:a="http://schemas.openxmlformats.org/drawingml/2006/main" noChangeAspect="1"/>
+            </wp:cNvGraphicFramePr>
+            <a:graphic xmlns:a="http://schemas.openxmlformats.org/drawingml/2006/main">
+              <a:graphicData uri="http://schemas.openxmlformats.org/drawingml/2006/picture">
+                <pic:pic xmlns:pic="http://schemas.openxmlformats.org/drawingml/2006/picture">
+                  <pic:nvPicPr>
+                    <pic:cNvPr id="6" name="expressionlevels.png"/>
+                    <pic:cNvPicPr/>
+                  </pic:nvPicPr>
+                  <pic:blipFill>
+                    <a:blip r:embed="rId4">
+                      <a:extLst>
+                        <a:ext uri="{28A0092B-C50C-407E-A947-70E740481C1C}">
+                          <a14:useLocalDpi xmlns:a14="http://schemas.microsoft.com/office/drawing/2010/main" val="0"/>
+                        </a:ext>
+                      </a:extLst>
+                    </a:blip>
+                    <a:stretch>
+                      <a:fillRect/>
+                    </a:stretch>
+                  </pic:blipFill>
+                  <pic:spPr>
+                    <a:xfrm>
+                      <a:off x="0" y="0"/>
+                      <a:ext cx="5137785" cy="3075305"/>
+                    </a:xfrm>
+                    <a:prstGeom prst="rect">
+                      <a:avLst/>
+                    </a:prstGeom>
+                  </pic:spPr>
+                </pic:pic>
+              </a:graphicData>
+            </a:graphic>
+            <wp14:sizeRelH relativeFrom="margin">
+              <wp14:pctWidth>0</wp14:pctWidth>
+            </wp14:sizeRelH>
+            <wp14:sizeRelV relativeFrom="margin">
+              <wp14:pctHeight>0</wp14:pctHeight>
+            </wp14:sizeRelV>
+          </wp:anchor>
+        </w:drawing>
+      </w:r>
+      <w:r>
+        <w:rPr>
+          <w:noProof/>
+        </w:rPr>
+        <w:drawing>
+          <wp:anchor distT="0" distB="0" distL="114300" distR="114300" simplePos="0" relativeHeight="251662336" behindDoc="0" locked="0" layoutInCell="1" allowOverlap="1">
+            <wp:simplePos x="0" y="0"/>
+            <wp:positionH relativeFrom="column">
+              <wp:posOffset>3049905</wp:posOffset>
+            </wp:positionH>
+            <wp:positionV relativeFrom="paragraph">
+              <wp:posOffset>2149475</wp:posOffset>
+            </wp:positionV>
+            <wp:extent cx="2741930" cy="2012950"/>
+            <wp:effectExtent l="0" t="0" r="1270" b="6350"/>
+            <wp:wrapSquare wrapText="bothSides"/>
+            <wp:docPr id="9" name="Picture 9" descr="A screenshot of a cell phone&#10;&#10;Description generated with very high confidence"/>
+            <wp:cNvGraphicFramePr>
+              <a:graphicFrameLocks xmlns:a="http://schemas.openxmlformats.org/drawingml/2006/main" noChangeAspect="1"/>
+            </wp:cNvGraphicFramePr>
+            <a:graphic xmlns:a="http://schemas.openxmlformats.org/drawingml/2006/main">
+              <a:graphicData uri="http://schemas.openxmlformats.org/drawingml/2006/picture">
+                <pic:pic xmlns:pic="http://schemas.openxmlformats.org/drawingml/2006/picture">
+                  <pic:nvPicPr>
+                    <pic:cNvPr id="9" name="obese1histo.png"/>
+                    <pic:cNvPicPr/>
+                  </pic:nvPicPr>
+                  <pic:blipFill>
+                    <a:blip r:embed="rId5">
+                      <a:extLst>
+                        <a:ext uri="{28A0092B-C50C-407E-A947-70E740481C1C}">
+                          <a14:useLocalDpi xmlns:a14="http://schemas.microsoft.com/office/drawing/2010/main" val="0"/>
+                        </a:ext>
+                      </a:extLst>
+                    </a:blip>
+                    <a:stretch>
+                      <a:fillRect/>
+                    </a:stretch>
+                  </pic:blipFill>
+                  <pic:spPr>
+                    <a:xfrm>
+                      <a:off x="0" y="0"/>
+                      <a:ext cx="2741930" cy="2012950"/>
+                    </a:xfrm>
+                    <a:prstGeom prst="rect">
+                      <a:avLst/>
+                    </a:prstGeom>
+                  </pic:spPr>
+                </pic:pic>
+              </a:graphicData>
+            </a:graphic>
+            <wp14:sizeRelH relativeFrom="margin">
+              <wp14:pctWidth>0</wp14:pctWidth>
+            </wp14:sizeRelH>
+            <wp14:sizeRelV relativeFrom="margin">
+              <wp14:pctHeight>0</wp14:pctHeight>
+            </wp14:sizeRelV>
+          </wp:anchor>
+        </w:drawing>
+      </w:r>
+      <w:r>
+        <w:rPr>
+          <w:noProof/>
+        </w:rPr>
+        <w:drawing>
+          <wp:anchor distT="0" distB="0" distL="114300" distR="114300" simplePos="0" relativeHeight="251659264" behindDoc="0" locked="0" layoutInCell="1" allowOverlap="1">
+            <wp:simplePos x="0" y="0"/>
+            <wp:positionH relativeFrom="column">
+              <wp:posOffset>340995</wp:posOffset>
+            </wp:positionH>
+            <wp:positionV relativeFrom="paragraph">
+              <wp:posOffset>2115185</wp:posOffset>
+            </wp:positionV>
+            <wp:extent cx="2845435" cy="2116455"/>
+            <wp:effectExtent l="0" t="0" r="0" b="0"/>
+            <wp:wrapSquare wrapText="bothSides"/>
+            <wp:docPr id="10" name="Picture 10" descr="A screenshot of a cell phone&#10;&#10;Description generated with very high confidence"/>
+            <wp:cNvGraphicFramePr>
+              <a:graphicFrameLocks xmlns:a="http://schemas.openxmlformats.org/drawingml/2006/main" noChangeAspect="1"/>
+            </wp:cNvGraphicFramePr>
+            <a:graphic xmlns:a="http://schemas.openxmlformats.org/drawingml/2006/main">
+              <a:graphicData uri="http://schemas.openxmlformats.org/drawingml/2006/picture">
+                <pic:pic xmlns:pic="http://schemas.openxmlformats.org/drawingml/2006/picture">
+                  <pic:nvPicPr>
+                    <pic:cNvPr id="10" name="obese2histo.png"/>
+                    <pic:cNvPicPr/>
+                  </pic:nvPicPr>
+                  <pic:blipFill>
+                    <a:blip r:embed="rId6">
+                      <a:extLst>
+                        <a:ext uri="{28A0092B-C50C-407E-A947-70E740481C1C}">
+                          <a14:useLocalDpi xmlns:a14="http://schemas.microsoft.com/office/drawing/2010/main" val="0"/>
+                        </a:ext>
+                      </a:extLst>
+                    </a:blip>
+                    <a:stretch>
+                      <a:fillRect/>
+                    </a:stretch>
+                  </pic:blipFill>
+                  <pic:spPr>
+                    <a:xfrm>
+                      <a:off x="0" y="0"/>
+                      <a:ext cx="2845435" cy="2116455"/>
+                    </a:xfrm>
+                    <a:prstGeom prst="rect">
+                      <a:avLst/>
+                    </a:prstGeom>
+                  </pic:spPr>
+                </pic:pic>
+              </a:graphicData>
+            </a:graphic>
+            <wp14:sizeRelH relativeFrom="margin">
+              <wp14:pctWidth>0</wp14:pctWidth>
+            </wp14:sizeRelH>
+            <wp14:sizeRelV relativeFrom="margin">
+              <wp14:pctHeight>0</wp14:pctHeight>
+            </wp14:sizeRelV>
+          </wp:anchor>
+        </w:drawing>
+      </w:r>
+      <w:r>
+        <w:rPr>
+          <w:noProof/>
+        </w:rPr>
+        <w:drawing>
+          <wp:anchor distT="0" distB="0" distL="114300" distR="114300" simplePos="0" relativeHeight="251661312" behindDoc="0" locked="0" layoutInCell="1" allowOverlap="1">
+            <wp:simplePos x="0" y="0"/>
+            <wp:positionH relativeFrom="column">
+              <wp:posOffset>2954655</wp:posOffset>
+            </wp:positionH>
+            <wp:positionV relativeFrom="paragraph">
+              <wp:posOffset>0</wp:posOffset>
+            </wp:positionV>
+            <wp:extent cx="2783840" cy="2070100"/>
+            <wp:effectExtent l="0" t="0" r="0" b="6350"/>
+            <wp:wrapSquare wrapText="bothSides"/>
+            <wp:docPr id="8" name="Picture 8" descr="A screenshot of a cell phone&#10;&#10;Description generated with very high confidence"/>
+            <wp:cNvGraphicFramePr>
+              <a:graphicFrameLocks xmlns:a="http://schemas.openxmlformats.org/drawingml/2006/main" noChangeAspect="1"/>
+            </wp:cNvGraphicFramePr>
+            <a:graphic xmlns:a="http://schemas.openxmlformats.org/drawingml/2006/main">
+              <a:graphicData uri="http://schemas.openxmlformats.org/drawingml/2006/picture">
+                <pic:pic xmlns:pic="http://schemas.openxmlformats.org/drawingml/2006/picture">
+                  <pic:nvPicPr>
+                    <pic:cNvPr id="8" name="control2histo.png"/>
+                    <pic:cNvPicPr/>
+                  </pic:nvPicPr>
+                  <pic:blipFill>
+                    <a:blip r:embed="rId7">
+                      <a:extLst>
+                        <a:ext uri="{28A0092B-C50C-407E-A947-70E740481C1C}">
+                          <a14:useLocalDpi xmlns:a14="http://schemas.microsoft.com/office/drawing/2010/main" val="0"/>
+                        </a:ext>
+                      </a:extLst>
+                    </a:blip>
+                    <a:stretch>
+                      <a:fillRect/>
+                    </a:stretch>
+                  </pic:blipFill>
+                  <pic:spPr>
+                    <a:xfrm>
+                      <a:off x="0" y="0"/>
+                      <a:ext cx="2783840" cy="2070100"/>
+                    </a:xfrm>
+                    <a:prstGeom prst="rect">
+                      <a:avLst/>
+                    </a:prstGeom>
+                  </pic:spPr>
+                </pic:pic>
+              </a:graphicData>
+            </a:graphic>
+            <wp14:sizeRelH relativeFrom="margin">
+              <wp14:pctWidth>0</wp14:pctWidth>
+            </wp14:sizeRelH>
+            <wp14:sizeRelV relativeFrom="margin">
+              <wp14:pctHeight>0</wp14:pctHeight>
+            </wp14:sizeRelV>
+          </wp:anchor>
+        </w:drawing>
+      </w:r>
+      <w:r>
+        <w:rPr>
+          <w:noProof/>
+        </w:rPr>
+        <w:drawing>
+          <wp:anchor distT="0" distB="0" distL="114300" distR="114300" simplePos="0" relativeHeight="251660288" behindDoc="0" locked="0" layoutInCell="1" allowOverlap="1">
+            <wp:simplePos x="0" y="0"/>
+            <wp:positionH relativeFrom="column">
+              <wp:posOffset>177165</wp:posOffset>
+            </wp:positionH>
+            <wp:positionV relativeFrom="paragraph">
+              <wp:posOffset>0</wp:posOffset>
+            </wp:positionV>
+            <wp:extent cx="2776855" cy="2065655"/>
+            <wp:effectExtent l="0" t="0" r="4445" b="0"/>
+            <wp:wrapSquare wrapText="bothSides"/>
+            <wp:docPr id="7" name="Picture 7"/>
+            <wp:cNvGraphicFramePr>
+              <a:graphicFrameLocks xmlns:a="http://schemas.openxmlformats.org/drawingml/2006/main" noChangeAspect="1"/>
+            </wp:cNvGraphicFramePr>
+            <a:graphic xmlns:a="http://schemas.openxmlformats.org/drawingml/2006/main">
+              <a:graphicData uri="http://schemas.openxmlformats.org/drawingml/2006/picture">
+                <pic:pic xmlns:pic="http://schemas.openxmlformats.org/drawingml/2006/picture">
+                  <pic:nvPicPr>
+                    <pic:cNvPr id="7" name="control1histo.png"/>
+                    <pic:cNvPicPr/>
+                  </pic:nvPicPr>
+                  <pic:blipFill>
+                    <a:blip r:embed="rId8">
+                      <a:extLst>
+                        <a:ext uri="{28A0092B-C50C-407E-A947-70E740481C1C}">
+                          <a14:useLocalDpi xmlns:a14="http://schemas.microsoft.com/office/drawing/2010/main" val="0"/>
+                        </a:ext>
+                      </a:extLst>
+                    </a:blip>
+                    <a:stretch>
+                      <a:fillRect/>
+                    </a:stretch>
+                  </pic:blipFill>
+                  <pic:spPr>
+                    <a:xfrm>
+                      <a:off x="0" y="0"/>
+                      <a:ext cx="2776855" cy="2065655"/>
+                    </a:xfrm>
+                    <a:prstGeom prst="rect">
+                      <a:avLst/>
+                    </a:prstGeom>
+                  </pic:spPr>
+                </pic:pic>
+              </a:graphicData>
+            </a:graphic>
+            <wp14:sizeRelH relativeFrom="margin">
+              <wp14:pctWidth>0</wp14:pctWidth>
+            </wp14:sizeRelH>
+            <wp14:sizeRelV relativeFrom="margin">
+              <wp14:pctHeight>0</wp14:pctHeight>
+            </wp14:sizeRelV>
+          </wp:anchor>
+        </w:drawing>
+      </w:r>
     </w:p>
     <w:sectPr>
       <w:pgSz w:w="12240" w:h="15840"/>

</xml_diff>